<commit_message>
Automatic commit - 27-06-2025 at 0:52:58,33:
</commit_message>
<xml_diff>
--- a/Project Layout.docx
+++ b/Project Layout.docx
@@ -36084,6 +36084,7 @@
           <w:tab w:val="left" w:pos="14656"/>
         </w:tabs>
         <w:spacing w:after="0" w:line="240" w:lineRule="auto"/>
+        <w:ind w:left="1832" w:hanging="1832"/>
         <w:rPr>
           <w:rFonts w:ascii="Courier New" w:eastAsia="Times New Roman" w:hAnsi="Courier New" w:cs="Courier New"/>
           <w:sz w:val="20"/>
@@ -36168,6 +36169,35 @@
           <w:lang w:val="fr-BE" w:eastAsia="pt-PT"/>
         </w:rPr>
         <w:t xml:space="preserve"> in")</w:t>
+      </w:r>
+      <w:proofErr w:type="spellStart"/>
+      <w:r>
+        <w:rPr>
+          <w:rFonts w:ascii="Courier New" w:eastAsia="Times New Roman" w:hAnsi="Courier New" w:cs="Courier New"/>
+          <w:sz w:val="20"/>
+          <w:szCs w:val="20"/>
+          <w:lang w:val="fr-BE" w:eastAsia="pt-PT"/>
+        </w:rPr>
+        <w:t>entry</w:t>
+      </w:r>
+      <w:r>
+        <w:rPr>
+          <w:rFonts w:ascii="Courier New" w:eastAsia="Times New Roman" w:hAnsi="Courier New" w:cs="Courier New"/>
+          <w:sz w:val="20"/>
+          <w:szCs w:val="20"/>
+          <w:lang w:val="fr-BE" w:eastAsia="pt-PT"/>
+        </w:rPr>
+        <w:t>Entry</w:t>
+      </w:r>
+      <w:proofErr w:type="spellEnd"/>
+      <w:r>
+        <w:rPr>
+          <w:rFonts w:ascii="Courier New" w:eastAsia="Times New Roman" w:hAnsi="Courier New" w:cs="Courier New"/>
+          <w:sz w:val="20"/>
+          <w:szCs w:val="20"/>
+          <w:lang w:val="fr-BE" w:eastAsia="pt-PT"/>
+        </w:rPr>
+        <w:t>-point</w:t>
       </w:r>
     </w:p>
     <w:p>
@@ -43672,10 +43702,19 @@
     </w:p>
     <w:p>
       <w:pPr>
+        <w:ind w:left="708" w:hanging="708"/>
         <w:rPr>
           <w:lang w:val="fr-BE"/>
         </w:rPr>
       </w:pPr>
+      <w:proofErr w:type="gramStart"/>
+      <w:r>
+        <w:rPr>
+          <w:lang w:val="fr-BE"/>
+        </w:rPr>
+        <w:t>b</w:t>
+      </w:r>
+      <w:proofErr w:type="gramEnd"/>
     </w:p>
     <w:sectPr>
       <w:pgSz w:w="11906" w:h="16838"/>

</xml_diff>